<commit_message>
End of 15/06/2015 at ncs
</commit_message>
<xml_diff>
--- a/Plan to practice for next job interview.docx
+++ b/Plan to practice for next job interview.docx
@@ -30,15 +30,7 @@
     </w:p>
     <w:p>
       <w:r>
-        <w:t xml:space="preserve">This is just a draft </w:t>
-      </w:r>
-      <w:proofErr w:type="gramStart"/>
-      <w:r>
-        <w:t>plan,</w:t>
-      </w:r>
-      <w:proofErr w:type="gramEnd"/>
-      <w:r>
-        <w:t xml:space="preserve"> I hope I will have more slack after researching more on </w:t>
+        <w:t xml:space="preserve">This is just a draft plan, I hope I will have more slack after researching more on </w:t>
       </w:r>
       <w:proofErr w:type="spellStart"/>
       <w:r>
@@ -46,7 +38,10 @@
       </w:r>
       <w:proofErr w:type="spellEnd"/>
       <w:r>
-        <w:t xml:space="preserve"> and </w:t>
+        <w:t xml:space="preserve"> a</w:t>
+      </w:r>
+      <w:r>
+        <w:t xml:space="preserve">nd </w:t>
       </w:r>
       <w:proofErr w:type="spellStart"/>
       <w:r>
@@ -54,7 +49,13 @@
       </w:r>
       <w:proofErr w:type="spellEnd"/>
       <w:r>
-        <w:t xml:space="preserve"> recruitment date.</w:t>
+        <w:t xml:space="preserve"> recruitment date </w:t>
+      </w:r>
+      <w:r>
+        <w:sym w:font="Wingdings" w:char="F0E0"/>
+      </w:r>
+      <w:r>
+        <w:t xml:space="preserve"> this schedule is a bit crazy considering I have my own job here at NCS.</w:t>
       </w:r>
     </w:p>
     <w:p>
@@ -65,8 +66,6 @@
       <w:r>
         <w:t>When to apply?</w:t>
       </w:r>
-      <w:bookmarkStart w:id="0" w:name="_GoBack"/>
-      <w:bookmarkEnd w:id="0"/>
     </w:p>
     <w:p>
       <w:pPr>
@@ -348,6 +347,7 @@
         <w:jc w:val="both"/>
       </w:pPr>
       <w:r>
+        <w:lastRenderedPageBreak/>
         <w:t>It’s a finance related company, not a tech company</w:t>
       </w:r>
     </w:p>
@@ -356,7 +356,6 @@
         <w:jc w:val="both"/>
       </w:pPr>
       <w:r>
-        <w:lastRenderedPageBreak/>
         <w:t xml:space="preserve">What needs to be done </w:t>
       </w:r>
       <w:proofErr w:type="gramStart"/>
@@ -662,6 +661,28 @@
       <w:r>
         <w:t>Stacks and Queues</w:t>
       </w:r>
+      <w:r>
+        <w:t xml:space="preserve"> </w:t>
+      </w:r>
+      <w:r>
+        <w:sym w:font="Wingdings" w:char="F0E0"/>
+      </w:r>
+      <w:r>
+        <w:t xml:space="preserve"> Monday.</w:t>
+      </w:r>
+    </w:p>
+    <w:p>
+      <w:pPr>
+        <w:pStyle w:val="ListParagraph"/>
+        <w:numPr>
+          <w:ilvl w:val="0"/>
+          <w:numId w:val="4"/>
+        </w:numPr>
+        <w:jc w:val="both"/>
+      </w:pPr>
+      <w:r>
+        <w:t>Tree and graph</w:t>
+      </w:r>
     </w:p>
     <w:p>
       <w:pPr>
@@ -796,6 +817,7 @@
         <w:jc w:val="both"/>
       </w:pPr>
       <w:r>
+        <w:lastRenderedPageBreak/>
         <w:t>Sorting and Searching</w:t>
       </w:r>
     </w:p>
@@ -805,7 +827,6 @@
         <w:jc w:val="both"/>
       </w:pPr>
       <w:r>
-        <w:lastRenderedPageBreak/>
         <w:t>From 29/06 to 05/07</w:t>
       </w:r>
     </w:p>
@@ -898,15 +919,75 @@
           <w:numId w:val="4"/>
         </w:numPr>
         <w:jc w:val="both"/>
-      </w:pPr>
-      <w:hyperlink r:id="rId9" w:history="1">
-        <w:r>
-          <w:rPr>
-            <w:rStyle w:val="Hyperlink"/>
-          </w:rPr>
-          <w:t>http://www.geeksforgeeks.org/about/interview-corner/</w:t>
-        </w:r>
-      </w:hyperlink>
+        <w:rPr>
+          <w:b/>
+          <w:color w:val="FF0000"/>
+        </w:rPr>
+      </w:pPr>
+      <w:r>
+        <w:rPr>
+          <w:b/>
+          <w:color w:val="FF0000"/>
+        </w:rPr>
+        <w:t>Pay Special Attention for String problems</w:t>
+      </w:r>
+      <w:r>
+        <w:rPr>
+          <w:b/>
+          <w:color w:val="FF0000"/>
+        </w:rPr>
+        <w:t xml:space="preserve"> </w:t>
+      </w:r>
+      <w:r>
+        <w:rPr>
+          <w:b/>
+          <w:color w:val="FF0000"/>
+        </w:rPr>
+        <w:sym w:font="Wingdings" w:char="F0E0"/>
+      </w:r>
+      <w:r>
+        <w:rPr>
+          <w:b/>
+          <w:color w:val="FF0000"/>
+        </w:rPr>
+        <w:t xml:space="preserve"> Works App</w:t>
+      </w:r>
+      <w:bookmarkStart w:id="0" w:name="_GoBack"/>
+      <w:bookmarkEnd w:id="0"/>
+    </w:p>
+    <w:p>
+      <w:pPr>
+        <w:pStyle w:val="ListParagraph"/>
+        <w:numPr>
+          <w:ilvl w:val="0"/>
+          <w:numId w:val="4"/>
+        </w:numPr>
+        <w:jc w:val="both"/>
+      </w:pPr>
+      <w:r>
+        <w:fldChar w:fldCharType="begin"/>
+      </w:r>
+      <w:r>
+        <w:instrText xml:space="preserve"> HYPERLINK "http://www.geeksforgeeks.org/about/interview</w:instrText>
+      </w:r>
+      <w:r>
+        <w:instrText xml:space="preserve">-corner/" </w:instrText>
+      </w:r>
+      <w:r>
+        <w:fldChar w:fldCharType="separate"/>
+      </w:r>
+      <w:r>
+        <w:rPr>
+          <w:rStyle w:val="Hyperlink"/>
+        </w:rPr>
+        <w:t>http://www.geeksforgeeks.org/about/interview-corner/</w:t>
+      </w:r>
+      <w:r>
+        <w:rPr>
+          <w:rStyle w:val="Hyperlink"/>
+        </w:rPr>
+        <w:fldChar w:fldCharType="end"/>
+      </w:r>
     </w:p>
     <w:p>
       <w:pPr>

</xml_diff>

<commit_message>
End of 19/06 - Oh damn tiredgit push -u new-origin master
</commit_message>
<xml_diff>
--- a/Plan to practice for next job interview.docx
+++ b/Plan to practice for next job interview.docx
@@ -17,39 +17,15 @@
         <w:jc w:val="both"/>
       </w:pPr>
       <w:r>
-        <w:t xml:space="preserve">Suddenly this whole plan made me feel so sad about realizing my dream, like I betrayed it for a petty ransom. But I’m dying here, bloke! I have to move out. Suddenly I think about “Spirited Away”, 22 year-old </w:t>
-      </w:r>
-      <w:proofErr w:type="spellStart"/>
-      <w:r>
-        <w:t>Chihiro</w:t>
-      </w:r>
-      <w:proofErr w:type="spellEnd"/>
-      <w:r>
-        <w:t xml:space="preserve"> must be very wise by now. She won’t care about how much money she made. </w:t>
-      </w:r>
-    </w:p>
-    <w:p>
-      <w:r>
-        <w:t xml:space="preserve">This is just a draft plan, I hope I will have more slack after researching more on </w:t>
-      </w:r>
-      <w:proofErr w:type="spellStart"/>
-      <w:r>
-        <w:t>Paypal</w:t>
-      </w:r>
-      <w:proofErr w:type="spellEnd"/>
-      <w:r>
-        <w:t xml:space="preserve"> a</w:t>
-      </w:r>
-      <w:r>
-        <w:t xml:space="preserve">nd </w:t>
-      </w:r>
-      <w:proofErr w:type="spellStart"/>
-      <w:r>
-        <w:t>Thoughtwork</w:t>
-      </w:r>
-      <w:proofErr w:type="spellEnd"/>
-      <w:r>
-        <w:t xml:space="preserve"> recruitment date </w:t>
+        <w:t xml:space="preserve">Suddenly this whole plan made me feel so sad about realizing my dream, like I betrayed it for a petty ransom. But I’m dying here, bloke! I have to move out. Suddenly I think about “Spirited Away”, 22 year-old Chihiro must be very wise by now. She won’t care about how much money she made. </w:t>
+      </w:r>
+    </w:p>
+    <w:p>
+      <w:r>
+        <w:t>This is just a draft plan, I hope I will have more slack after researching more on Paypal a</w:t>
+      </w:r>
+      <w:r>
+        <w:t xml:space="preserve">nd Thoughtwork recruitment date </w:t>
       </w:r>
       <w:r>
         <w:sym w:font="Wingdings" w:char="F0E0"/>
@@ -89,21 +65,7 @@
         <w:rPr>
           <w:i/>
         </w:rPr>
-        <w:t>(</w:t>
-      </w:r>
-      <w:proofErr w:type="gramStart"/>
-      <w:r>
-        <w:rPr>
-          <w:i/>
-        </w:rPr>
-        <w:t>may</w:t>
-      </w:r>
-      <w:proofErr w:type="gramEnd"/>
-      <w:r>
-        <w:rPr>
-          <w:i/>
-        </w:rPr>
-        <w:t xml:space="preserve"> consider approach 2-3 companies first because my time is limited, don’t apply for crap companies, there is small chance they will be better than NCS)</w:t>
+        <w:t>(may consider approach 2-3 companies first because my time is limited, don’t apply for crap companies, there is small chance they will be better than NCS)</w:t>
       </w:r>
     </w:p>
     <w:p>
@@ -164,15 +126,7 @@
         <w:jc w:val="both"/>
       </w:pPr>
       <w:r>
-        <w:t xml:space="preserve">But I have a sense that this company will have massive lay-off in the future and working here won’t gave me as much credential as </w:t>
-      </w:r>
-      <w:proofErr w:type="spellStart"/>
-      <w:r>
-        <w:t>Paypal</w:t>
-      </w:r>
-      <w:proofErr w:type="spellEnd"/>
-      <w:r>
-        <w:t xml:space="preserve"> once I’m looking for the new jobs.</w:t>
+        <w:t>But I have a sense that this company will have massive lay-off in the future and working here won’t gave me as much credential as Paypal once I’m looking for the new jobs.</w:t>
       </w:r>
     </w:p>
     <w:p>
@@ -185,15 +139,7 @@
         <w:jc w:val="both"/>
       </w:pPr>
       <w:r>
-        <w:t xml:space="preserve">The working hours can be </w:t>
-      </w:r>
-      <w:proofErr w:type="gramStart"/>
-      <w:r>
-        <w:t>devastating,</w:t>
-      </w:r>
-      <w:proofErr w:type="gramEnd"/>
-      <w:r>
-        <w:t xml:space="preserve"> it will hinder me on pursuing my personal dream.</w:t>
+        <w:t>The working hours can be devastating, it will hinder me on pursuing my personal dream.</w:t>
       </w:r>
     </w:p>
     <w:p>
@@ -205,13 +151,8 @@
         </w:numPr>
         <w:jc w:val="both"/>
       </w:pPr>
-      <w:proofErr w:type="spellStart"/>
-      <w:r>
-        <w:t>Paypal</w:t>
-      </w:r>
-      <w:proofErr w:type="spellEnd"/>
-      <w:r>
-        <w:t>.</w:t>
+      <w:r>
+        <w:t>Paypal.</w:t>
       </w:r>
     </w:p>
     <w:p>
@@ -261,11 +202,9 @@
           <w:numId w:val="1"/>
         </w:numPr>
       </w:pPr>
-      <w:proofErr w:type="spellStart"/>
       <w:r>
         <w:t>Thoughtwork</w:t>
       </w:r>
-      <w:proofErr w:type="spellEnd"/>
       <w:r>
         <w:t xml:space="preserve"> </w:t>
       </w:r>
@@ -315,13 +254,8 @@
         </w:numPr>
         <w:jc w:val="both"/>
       </w:pPr>
-      <w:proofErr w:type="spellStart"/>
-      <w:r>
-        <w:t>Flextrade</w:t>
-      </w:r>
-      <w:proofErr w:type="spellEnd"/>
-      <w:r>
-        <w:t>??</w:t>
+      <w:r>
+        <w:t>Flextrade??</w:t>
       </w:r>
     </w:p>
     <w:p>
@@ -361,43 +295,15 @@
         <w:jc w:val="both"/>
       </w:pPr>
       <w:r>
-        <w:t xml:space="preserve">Searching on Google, </w:t>
-      </w:r>
-      <w:proofErr w:type="spellStart"/>
-      <w:r>
-        <w:t>CareerCup</w:t>
-      </w:r>
-      <w:proofErr w:type="spellEnd"/>
-      <w:r>
-        <w:t xml:space="preserve">, </w:t>
-      </w:r>
-      <w:proofErr w:type="spellStart"/>
-      <w:proofErr w:type="gramStart"/>
-      <w:r>
-        <w:t>GeeksForGeeks</w:t>
-      </w:r>
-      <w:proofErr w:type="spellEnd"/>
-      <w:proofErr w:type="gramEnd"/>
-      <w:r>
-        <w:t xml:space="preserve"> for interview questions.</w:t>
-      </w:r>
-    </w:p>
-    <w:p>
-      <w:pPr>
-        <w:jc w:val="both"/>
-      </w:pPr>
-      <w:proofErr w:type="spellStart"/>
-      <w:proofErr w:type="gramStart"/>
-      <w:r>
-        <w:t>Otherwises</w:t>
-      </w:r>
-      <w:proofErr w:type="spellEnd"/>
-      <w:r>
-        <w:t>,</w:t>
-      </w:r>
-      <w:proofErr w:type="gramEnd"/>
-      <w:r>
-        <w:t xml:space="preserve"> should start on resume on 15 July.</w:t>
+        <w:t>Searching on Google, CareerCup, GeeksForGeeks for interview questions.</w:t>
+      </w:r>
+    </w:p>
+    <w:p>
+      <w:pPr>
+        <w:jc w:val="both"/>
+      </w:pPr>
+      <w:r>
+        <w:t>Otherwises, should start on resume on 15 July.</w:t>
       </w:r>
     </w:p>
     <w:p>
@@ -492,6 +398,15 @@
       <w:r>
         <w:t xml:space="preserve"> </w:t>
       </w:r>
+      <w:r>
+        <w:t xml:space="preserve"> </w:t>
+      </w:r>
+      <w:r>
+        <w:sym w:font="Wingdings" w:char="F0E0"/>
+      </w:r>
+      <w:r>
+        <w:t xml:space="preserve"> done</w:t>
+      </w:r>
       <w:bookmarkStart w:id="0" w:name="_GoBack"/>
       <w:bookmarkEnd w:id="0"/>
     </w:p>
@@ -528,13 +443,8 @@
         <w:jc w:val="both"/>
       </w:pPr>
       <w:r>
-        <w:t xml:space="preserve">What needs to be done </w:t>
-      </w:r>
-      <w:proofErr w:type="gramStart"/>
-      <w:r>
-        <w:t>more:</w:t>
-      </w:r>
-      <w:proofErr w:type="gramEnd"/>
+        <w:t>What needs to be done more:</w:t>
+      </w:r>
     </w:p>
     <w:p>
       <w:pPr>
@@ -572,47 +482,7 @@
         <w:jc w:val="both"/>
       </w:pPr>
       <w:r>
-        <w:t>Ask all people I know working (</w:t>
-      </w:r>
-      <w:proofErr w:type="spellStart"/>
-      <w:r>
-        <w:t>Thanh</w:t>
-      </w:r>
-      <w:proofErr w:type="spellEnd"/>
-      <w:r>
-        <w:t xml:space="preserve">, </w:t>
-      </w:r>
-      <w:proofErr w:type="spellStart"/>
-      <w:r>
-        <w:t>Thanh</w:t>
-      </w:r>
-      <w:proofErr w:type="spellEnd"/>
-      <w:r>
-        <w:t xml:space="preserve"> </w:t>
-      </w:r>
-      <w:proofErr w:type="spellStart"/>
-      <w:r>
-        <w:t>Trung</w:t>
-      </w:r>
-      <w:proofErr w:type="spellEnd"/>
-      <w:r>
-        <w:t xml:space="preserve">, </w:t>
-      </w:r>
-      <w:proofErr w:type="spellStart"/>
-      <w:r>
-        <w:t>Quan</w:t>
-      </w:r>
-      <w:proofErr w:type="spellEnd"/>
-      <w:r>
-        <w:t xml:space="preserve"> Hoang) for </w:t>
-      </w:r>
-      <w:proofErr w:type="spellStart"/>
-      <w:r>
-        <w:t>Paypal</w:t>
-      </w:r>
-      <w:proofErr w:type="spellEnd"/>
-      <w:r>
-        <w:t xml:space="preserve"> for:</w:t>
+        <w:t>Ask all people I know working (Thanh, Thanh Trung, Quan Hoang) for Paypal for:</w:t>
       </w:r>
     </w:p>
     <w:p>
@@ -625,15 +495,7 @@
         <w:jc w:val="both"/>
       </w:pPr>
       <w:r>
-        <w:t xml:space="preserve">Type of interview question + question? (OOP, </w:t>
-      </w:r>
-      <w:proofErr w:type="spellStart"/>
-      <w:r>
-        <w:t>Algo</w:t>
-      </w:r>
-      <w:proofErr w:type="spellEnd"/>
-      <w:r>
-        <w:t xml:space="preserve"> and Data Structure, other stuffs)</w:t>
+        <w:t>Type of interview question + question? (OOP, Algo and Data Structure, other stuffs)</w:t>
       </w:r>
     </w:p>
     <w:p>
@@ -707,6 +569,15 @@
       </w:pPr>
       <w:r>
         <w:t>Tree and graph</w:t>
+      </w:r>
+      <w:r>
+        <w:t xml:space="preserve"> </w:t>
+      </w:r>
+      <w:r>
+        <w:sym w:font="Wingdings" w:char="F0E0"/>
+      </w:r>
+      <w:r>
+        <w:t xml:space="preserve"> Learn to implement tree structure yourself.</w:t>
       </w:r>
     </w:p>
     <w:p>
@@ -1032,23 +903,7 @@
         <w:jc w:val="both"/>
       </w:pPr>
       <w:r>
-        <w:t xml:space="preserve">Search for interview question from </w:t>
-      </w:r>
-      <w:proofErr w:type="spellStart"/>
-      <w:r>
-        <w:t>Paypal</w:t>
-      </w:r>
-      <w:proofErr w:type="spellEnd"/>
-      <w:r>
-        <w:t xml:space="preserve">, Works App and </w:t>
-      </w:r>
-      <w:proofErr w:type="spellStart"/>
-      <w:r>
-        <w:t>Thoughtwork</w:t>
-      </w:r>
-      <w:proofErr w:type="spellEnd"/>
-      <w:r>
-        <w:t xml:space="preserve"> to practices:</w:t>
+        <w:t>Search for interview question from Paypal, Works App and Thoughtwork to practices:</w:t>
       </w:r>
     </w:p>
     <w:p>
@@ -1099,13 +954,8 @@
         </w:numPr>
         <w:jc w:val="both"/>
       </w:pPr>
-      <w:proofErr w:type="spellStart"/>
-      <w:r>
-        <w:t>Paypal</w:t>
-      </w:r>
-      <w:proofErr w:type="spellEnd"/>
-      <w:r>
-        <w:t xml:space="preserve"> (get about 10 questions)</w:t>
+      <w:r>
+        <w:t>Paypal (get about 10 questions)</w:t>
       </w:r>
     </w:p>
     <w:p>
@@ -1117,29 +967,16 @@
         </w:numPr>
         <w:jc w:val="both"/>
       </w:pPr>
-      <w:proofErr w:type="spellStart"/>
-      <w:r>
-        <w:t>Thoughtwork</w:t>
-      </w:r>
-      <w:proofErr w:type="spellEnd"/>
-      <w:r>
-        <w:t xml:space="preserve"> (get about 5 questions)</w:t>
-      </w:r>
-    </w:p>
-    <w:p>
-      <w:pPr>
-        <w:jc w:val="both"/>
-      </w:pPr>
-      <w:r>
-        <w:t xml:space="preserve">Try out additional review problems in </w:t>
-      </w:r>
-      <w:proofErr w:type="gramStart"/>
-      <w:r>
-        <w:t>Cracking</w:t>
-      </w:r>
-      <w:proofErr w:type="gramEnd"/>
-      <w:r>
-        <w:t xml:space="preserve"> the Code Interview 5</w:t>
+      <w:r>
+        <w:t>Thoughtwork (get about 5 questions)</w:t>
+      </w:r>
+    </w:p>
+    <w:p>
+      <w:pPr>
+        <w:jc w:val="both"/>
+      </w:pPr>
+      <w:r>
+        <w:t>Try out additional review problems in Cracking the Code Interview 5</w:t>
       </w:r>
       <w:r>
         <w:rPr>
@@ -1212,23 +1049,7 @@
         <w:jc w:val="both"/>
       </w:pPr>
       <w:r>
-        <w:t xml:space="preserve">Who to send this resume to? Need some thought as I’m not very confident about applying for </w:t>
-      </w:r>
-      <w:proofErr w:type="spellStart"/>
-      <w:r>
-        <w:t>Paypal</w:t>
-      </w:r>
-      <w:proofErr w:type="spellEnd"/>
-      <w:r>
-        <w:t xml:space="preserve"> or </w:t>
-      </w:r>
-      <w:proofErr w:type="spellStart"/>
-      <w:r>
-        <w:t>Thoughtwork</w:t>
-      </w:r>
-      <w:proofErr w:type="spellEnd"/>
-      <w:r>
-        <w:t>.</w:t>
+        <w:t>Who to send this resume to? Need some thought as I’m not very confident about applying for Paypal or Thoughtwork.</w:t>
       </w:r>
     </w:p>
     <w:p>
@@ -1243,13 +1064,8 @@
         <w:sym w:font="Wingdings" w:char="F0E0"/>
       </w:r>
       <w:r>
-        <w:t xml:space="preserve"> </w:t>
-      </w:r>
-      <w:proofErr w:type="spellStart"/>
-      <w:r>
-        <w:t>geeksforgeeks</w:t>
-      </w:r>
-      <w:proofErr w:type="spellEnd"/>
+        <w:t xml:space="preserve"> geeksforgeeks</w:t>
+      </w:r>
     </w:p>
     <w:p>
       <w:pPr>

</xml_diff>